<commit_message>
lab 3 - almost finished
</commit_message>
<xml_diff>
--- a/lab3/SAOD_L_3.docx
+++ b/lab3/SAOD_L_3.docx
@@ -1,6 +1,6 @@
 
 <file path=word/document.xml><?xml version="1.0" encoding="utf-8"?>
-<w:document xmlns:wpc="http://schemas.microsoft.com/office/word/2010/wordprocessingCanvas" xmlns:mc="http://schemas.openxmlformats.org/markup-compatibility/2006" xmlns:o="urn:schemas-microsoft-com:office:office" xmlns:r="http://schemas.openxmlformats.org/officeDocument/2006/relationships" xmlns:m="http://schemas.openxmlformats.org/officeDocument/2006/math" xmlns:v="urn:schemas-microsoft-com:vml" xmlns:wp14="http://schemas.microsoft.com/office/word/2010/wordprocessingDrawing" xmlns:wp="http://schemas.openxmlformats.org/drawingml/2006/wordprocessingDrawing" xmlns:w10="urn:schemas-microsoft-com:office:word" xmlns:w="http://schemas.openxmlformats.org/wordprocessingml/2006/main" xmlns:w14="http://schemas.microsoft.com/office/word/2010/wordml" xmlns:wpg="http://schemas.microsoft.com/office/word/2010/wordprocessingGroup" xmlns:wpi="http://schemas.microsoft.com/office/word/2010/wordprocessingInk" xmlns:wne="http://schemas.microsoft.com/office/word/2006/wordml" xmlns:wps="http://schemas.microsoft.com/office/word/2010/wordprocessingShape" mc:Ignorable="w14 wp14">
+<w:document xmlns:ve="http://schemas.openxmlformats.org/markup-compatibility/2006" xmlns:o="urn:schemas-microsoft-com:office:office" xmlns:r="http://schemas.openxmlformats.org/officeDocument/2006/relationships" xmlns:m="http://schemas.openxmlformats.org/officeDocument/2006/math" xmlns:v="urn:schemas-microsoft-com:vml" xmlns:wp="http://schemas.openxmlformats.org/drawingml/2006/wordprocessingDrawing" xmlns:w10="urn:schemas-microsoft-com:office:word" xmlns:w="http://schemas.openxmlformats.org/wordprocessingml/2006/main" xmlns:wne="http://schemas.microsoft.com/office/word/2006/wordml">
   <w:body>
     <w:p>
       <w:pPr>
@@ -833,21 +833,19 @@
           <w:sz w:val="24"/>
         </w:rPr>
         <w:tab/>
-        <w:t xml:space="preserve">1. Счастливые числа. Из списка натуральных чисел 1, 2, ... исключается каждое второе </w:t>
-      </w:r>
-      <w:proofErr w:type="spellStart"/>
-      <w:r>
-        <w:rPr>
-          <w:sz w:val="24"/>
-        </w:rPr>
-        <w:t>чмсло</w:t>
-      </w:r>
-      <w:proofErr w:type="spellEnd"/>
-      <w:r>
-        <w:rPr>
-          <w:sz w:val="24"/>
-        </w:rPr>
-        <w:t>, в результате чего получается список 1, 3, 5, 7, 9, ... . Поскольку число три является первым (не считая единицы) числом, которое не использовалось в качестве просеивающего, из получившегося в результате первого шага списка исключается каждое третье число и в р</w:t>
+        <w:t>1. Счастливые числа. Из списка натуральных чисел 1, 2, ... исключается каждое второе ч</w:t>
+      </w:r>
+      <w:r>
+        <w:rPr>
+          <w:sz w:val="24"/>
+        </w:rPr>
+        <w:t>и</w:t>
+      </w:r>
+      <w:r>
+        <w:rPr>
+          <w:sz w:val="24"/>
+        </w:rPr>
+        <w:t>сло, в результате чего получается список 1, 3, 5, 7, 9, ... . Поскольку число три является первым (не считая единицы) числом, которое не использовалось в качестве просеивающего, из получившегося в результате первого шага списка исключается каждое третье число и в р</w:t>
       </w:r>
       <w:r>
         <w:rPr>
@@ -1424,6 +1422,7 @@
         </w:rPr>
         <w:t xml:space="preserve"> работ. Стоимость назначения </w:t>
       </w:r>
+      <w:proofErr w:type="spellStart"/>
       <w:r>
         <w:rPr>
           <w:i/>
@@ -1433,12 +1432,14 @@
         </w:rPr>
         <w:t>i</w:t>
       </w:r>
+      <w:proofErr w:type="spellEnd"/>
       <w:r>
         <w:rPr>
           <w:sz w:val="24"/>
         </w:rPr>
         <w:t xml:space="preserve">-го человека на </w:t>
       </w:r>
+      <w:proofErr w:type="spellStart"/>
       <w:r>
         <w:rPr>
           <w:i/>
@@ -1448,11 +1449,26 @@
         </w:rPr>
         <w:t>i</w:t>
       </w:r>
-      <w:r>
-        <w:rPr>
-          <w:sz w:val="24"/>
-        </w:rPr>
-        <w:t xml:space="preserve">-ю работу равна </w:t>
+      <w:proofErr w:type="spellEnd"/>
+      <w:r>
+        <w:rPr>
+          <w:sz w:val="24"/>
+        </w:rPr>
+        <w:t>-</w:t>
+      </w:r>
+      <w:proofErr w:type="spellStart"/>
+      <w:r>
+        <w:rPr>
+          <w:sz w:val="24"/>
+        </w:rPr>
+        <w:t>ю</w:t>
+      </w:r>
+      <w:proofErr w:type="spellEnd"/>
+      <w:r>
+        <w:rPr>
+          <w:sz w:val="24"/>
+        </w:rPr>
+        <w:t xml:space="preserve"> работу равна </w:t>
       </w:r>
       <w:proofErr w:type="spellStart"/>
       <w:r>
@@ -1580,6 +1596,7 @@
         <w:tab/>
         <w:t xml:space="preserve">6. Матрица размером </w:t>
       </w:r>
+      <w:proofErr w:type="spellStart"/>
       <w:r>
         <w:rPr>
           <w:i/>
@@ -1587,6 +1604,7 @@
         </w:rPr>
         <w:t>n</w:t>
       </w:r>
+      <w:proofErr w:type="spellEnd"/>
       <w:r>
         <w:rPr>
           <w:sz w:val="24"/>
@@ -1739,8 +1757,8 @@
       </w:r>
     </w:p>
     <w:sectPr>
-      <w:footerReference w:type="even" r:id="rId8"/>
-      <w:footerReference w:type="default" r:id="rId9"/>
+      <w:footerReference w:type="even" r:id="rId7"/>
+      <w:footerReference w:type="default" r:id="rId8"/>
       <w:pgSz w:w="11907" w:h="8392" w:orient="landscape" w:code="11"/>
       <w:pgMar w:top="1134" w:right="1134" w:bottom="1134" w:left="1134" w:header="709" w:footer="709" w:gutter="0"/>
       <w:pgNumType w:start="1"/>
@@ -1752,7 +1770,7 @@
 </file>
 
 <file path=word/endnotes.xml><?xml version="1.0" encoding="utf-8"?>
-<w:endnotes xmlns:wpc="http://schemas.microsoft.com/office/word/2010/wordprocessingCanvas" xmlns:mc="http://schemas.openxmlformats.org/markup-compatibility/2006" xmlns:o="urn:schemas-microsoft-com:office:office" xmlns:r="http://schemas.openxmlformats.org/officeDocument/2006/relationships" xmlns:m="http://schemas.openxmlformats.org/officeDocument/2006/math" xmlns:v="urn:schemas-microsoft-com:vml" xmlns:wp14="http://schemas.microsoft.com/office/word/2010/wordprocessingDrawing" xmlns:wp="http://schemas.openxmlformats.org/drawingml/2006/wordprocessingDrawing" xmlns:w10="urn:schemas-microsoft-com:office:word" xmlns:w="http://schemas.openxmlformats.org/wordprocessingml/2006/main" xmlns:w14="http://schemas.microsoft.com/office/word/2010/wordml" xmlns:wpg="http://schemas.microsoft.com/office/word/2010/wordprocessingGroup" xmlns:wpi="http://schemas.microsoft.com/office/word/2010/wordprocessingInk" xmlns:wne="http://schemas.microsoft.com/office/word/2006/wordml" xmlns:wps="http://schemas.microsoft.com/office/word/2010/wordprocessingShape" mc:Ignorable="w14 wp14">
+<w:endnotes xmlns:ve="http://schemas.openxmlformats.org/markup-compatibility/2006" xmlns:o="urn:schemas-microsoft-com:office:office" xmlns:r="http://schemas.openxmlformats.org/officeDocument/2006/relationships" xmlns:m="http://schemas.openxmlformats.org/officeDocument/2006/math" xmlns:v="urn:schemas-microsoft-com:vml" xmlns:wp="http://schemas.openxmlformats.org/drawingml/2006/wordprocessingDrawing" xmlns:w10="urn:schemas-microsoft-com:office:word" xmlns:w="http://schemas.openxmlformats.org/wordprocessingml/2006/main" xmlns:wne="http://schemas.microsoft.com/office/word/2006/wordml">
   <w:endnote w:type="separator" w:id="-1">
     <w:p>
       <w:pPr>
@@ -1777,7 +1795,7 @@
 </file>
 
 <file path=word/footer1.xml><?xml version="1.0" encoding="utf-8"?>
-<w:ftr xmlns:wpc="http://schemas.microsoft.com/office/word/2010/wordprocessingCanvas" xmlns:mc="http://schemas.openxmlformats.org/markup-compatibility/2006" xmlns:o="urn:schemas-microsoft-com:office:office" xmlns:r="http://schemas.openxmlformats.org/officeDocument/2006/relationships" xmlns:m="http://schemas.openxmlformats.org/officeDocument/2006/math" xmlns:v="urn:schemas-microsoft-com:vml" xmlns:wp14="http://schemas.microsoft.com/office/word/2010/wordprocessingDrawing" xmlns:wp="http://schemas.openxmlformats.org/drawingml/2006/wordprocessingDrawing" xmlns:w10="urn:schemas-microsoft-com:office:word" xmlns:w="http://schemas.openxmlformats.org/wordprocessingml/2006/main" xmlns:w14="http://schemas.microsoft.com/office/word/2010/wordml" xmlns:wpg="http://schemas.microsoft.com/office/word/2010/wordprocessingGroup" xmlns:wpi="http://schemas.microsoft.com/office/word/2010/wordprocessingInk" xmlns:wne="http://schemas.microsoft.com/office/word/2006/wordml" xmlns:wps="http://schemas.microsoft.com/office/word/2010/wordprocessingShape" mc:Ignorable="w14 wp14">
+<w:ftr xmlns:ve="http://schemas.openxmlformats.org/markup-compatibility/2006" xmlns:o="urn:schemas-microsoft-com:office:office" xmlns:r="http://schemas.openxmlformats.org/officeDocument/2006/relationships" xmlns:m="http://schemas.openxmlformats.org/officeDocument/2006/math" xmlns:v="urn:schemas-microsoft-com:vml" xmlns:wp="http://schemas.openxmlformats.org/drawingml/2006/wordprocessingDrawing" xmlns:w10="urn:schemas-microsoft-com:office:word" xmlns:w="http://schemas.openxmlformats.org/wordprocessingml/2006/main" xmlns:wne="http://schemas.microsoft.com/office/word/2006/wordml">
   <w:p>
     <w:pPr>
       <w:pStyle w:val="a5"/>
@@ -1814,7 +1832,7 @@
 </file>
 
 <file path=word/footer2.xml><?xml version="1.0" encoding="utf-8"?>
-<w:ftr xmlns:wpc="http://schemas.microsoft.com/office/word/2010/wordprocessingCanvas" xmlns:mc="http://schemas.openxmlformats.org/markup-compatibility/2006" xmlns:o="urn:schemas-microsoft-com:office:office" xmlns:r="http://schemas.openxmlformats.org/officeDocument/2006/relationships" xmlns:m="http://schemas.openxmlformats.org/officeDocument/2006/math" xmlns:v="urn:schemas-microsoft-com:vml" xmlns:wp14="http://schemas.microsoft.com/office/word/2010/wordprocessingDrawing" xmlns:wp="http://schemas.openxmlformats.org/drawingml/2006/wordprocessingDrawing" xmlns:w10="urn:schemas-microsoft-com:office:word" xmlns:w="http://schemas.openxmlformats.org/wordprocessingml/2006/main" xmlns:w14="http://schemas.microsoft.com/office/word/2010/wordml" xmlns:wpg="http://schemas.microsoft.com/office/word/2010/wordprocessingGroup" xmlns:wpi="http://schemas.microsoft.com/office/word/2010/wordprocessingInk" xmlns:wne="http://schemas.microsoft.com/office/word/2006/wordml" xmlns:wps="http://schemas.microsoft.com/office/word/2010/wordprocessingShape" mc:Ignorable="w14 wp14">
+<w:ftr xmlns:ve="http://schemas.openxmlformats.org/markup-compatibility/2006" xmlns:o="urn:schemas-microsoft-com:office:office" xmlns:r="http://schemas.openxmlformats.org/officeDocument/2006/relationships" xmlns:m="http://schemas.openxmlformats.org/officeDocument/2006/math" xmlns:v="urn:schemas-microsoft-com:vml" xmlns:wp="http://schemas.openxmlformats.org/drawingml/2006/wordprocessingDrawing" xmlns:w10="urn:schemas-microsoft-com:office:word" xmlns:w="http://schemas.openxmlformats.org/wordprocessingml/2006/main" xmlns:wne="http://schemas.microsoft.com/office/word/2006/wordml">
   <w:p>
     <w:pPr>
       <w:pStyle w:val="a5"/>
@@ -1846,7 +1864,7 @@
         <w:rStyle w:val="aa"/>
         <w:noProof/>
       </w:rPr>
-      <w:t>4</w:t>
+      <w:t>3</w:t>
     </w:r>
     <w:r>
       <w:rPr>
@@ -1864,7 +1882,7 @@
 </file>
 
 <file path=word/footnotes.xml><?xml version="1.0" encoding="utf-8"?>
-<w:footnotes xmlns:wpc="http://schemas.microsoft.com/office/word/2010/wordprocessingCanvas" xmlns:mc="http://schemas.openxmlformats.org/markup-compatibility/2006" xmlns:o="urn:schemas-microsoft-com:office:office" xmlns:r="http://schemas.openxmlformats.org/officeDocument/2006/relationships" xmlns:m="http://schemas.openxmlformats.org/officeDocument/2006/math" xmlns:v="urn:schemas-microsoft-com:vml" xmlns:wp14="http://schemas.microsoft.com/office/word/2010/wordprocessingDrawing" xmlns:wp="http://schemas.openxmlformats.org/drawingml/2006/wordprocessingDrawing" xmlns:w10="urn:schemas-microsoft-com:office:word" xmlns:w="http://schemas.openxmlformats.org/wordprocessingml/2006/main" xmlns:w14="http://schemas.microsoft.com/office/word/2010/wordml" xmlns:wpg="http://schemas.microsoft.com/office/word/2010/wordprocessingGroup" xmlns:wpi="http://schemas.microsoft.com/office/word/2010/wordprocessingInk" xmlns:wne="http://schemas.microsoft.com/office/word/2006/wordml" xmlns:wps="http://schemas.microsoft.com/office/word/2010/wordprocessingShape" mc:Ignorable="w14 wp14">
+<w:footnotes xmlns:ve="http://schemas.openxmlformats.org/markup-compatibility/2006" xmlns:o="urn:schemas-microsoft-com:office:office" xmlns:r="http://schemas.openxmlformats.org/officeDocument/2006/relationships" xmlns:m="http://schemas.openxmlformats.org/officeDocument/2006/math" xmlns:v="urn:schemas-microsoft-com:vml" xmlns:wp="http://schemas.openxmlformats.org/drawingml/2006/wordprocessingDrawing" xmlns:w10="urn:schemas-microsoft-com:office:word" xmlns:w="http://schemas.openxmlformats.org/wordprocessingml/2006/main" xmlns:wne="http://schemas.microsoft.com/office/word/2006/wordml">
   <w:footnote w:type="separator" w:id="-1">
     <w:p>
       <w:pPr>
@@ -1889,7 +1907,7 @@
 </file>
 
 <file path=word/numbering.xml><?xml version="1.0" encoding="utf-8"?>
-<w:numbering xmlns:wpc="http://schemas.microsoft.com/office/word/2010/wordprocessingCanvas" xmlns:mc="http://schemas.openxmlformats.org/markup-compatibility/2006" xmlns:o="urn:schemas-microsoft-com:office:office" xmlns:r="http://schemas.openxmlformats.org/officeDocument/2006/relationships" xmlns:m="http://schemas.openxmlformats.org/officeDocument/2006/math" xmlns:v="urn:schemas-microsoft-com:vml" xmlns:wp14="http://schemas.microsoft.com/office/word/2010/wordprocessingDrawing" xmlns:wp="http://schemas.openxmlformats.org/drawingml/2006/wordprocessingDrawing" xmlns:w10="urn:schemas-microsoft-com:office:word" xmlns:w="http://schemas.openxmlformats.org/wordprocessingml/2006/main" xmlns:w14="http://schemas.microsoft.com/office/word/2010/wordml" xmlns:wpg="http://schemas.microsoft.com/office/word/2010/wordprocessingGroup" xmlns:wpi="http://schemas.microsoft.com/office/word/2010/wordprocessingInk" xmlns:wne="http://schemas.microsoft.com/office/word/2006/wordml" xmlns:wps="http://schemas.microsoft.com/office/word/2010/wordprocessingShape" mc:Ignorable="w14 wp14">
+<w:numbering xmlns:ve="http://schemas.openxmlformats.org/markup-compatibility/2006" xmlns:o="urn:schemas-microsoft-com:office:office" xmlns:r="http://schemas.openxmlformats.org/officeDocument/2006/relationships" xmlns:m="http://schemas.openxmlformats.org/officeDocument/2006/math" xmlns:v="urn:schemas-microsoft-com:vml" xmlns:wp="http://schemas.openxmlformats.org/drawingml/2006/wordprocessingDrawing" xmlns:w10="urn:schemas-microsoft-com:office:word" xmlns:w="http://schemas.openxmlformats.org/wordprocessingml/2006/main" xmlns:wne="http://schemas.microsoft.com/office/word/2006/wordml">
   <w:abstractNum w:abstractNumId="0">
     <w:nsid w:val="FFFFFF88"/>
     <w:multiLevelType w:val="singleLevel"/>
@@ -2520,7 +2538,7 @@
 </file>
 
 <file path=word/styles.xml><?xml version="1.0" encoding="utf-8"?>
-<w:styles xmlns:mc="http://schemas.openxmlformats.org/markup-compatibility/2006" xmlns:r="http://schemas.openxmlformats.org/officeDocument/2006/relationships" xmlns:w="http://schemas.openxmlformats.org/wordprocessingml/2006/main" xmlns:w14="http://schemas.microsoft.com/office/word/2010/wordml" mc:Ignorable="w14">
+<w:styles xmlns:r="http://schemas.openxmlformats.org/officeDocument/2006/relationships" xmlns:w="http://schemas.openxmlformats.org/wordprocessingml/2006/main">
   <w:docDefaults>
     <w:rPrDefault>
       <w:rPr>
@@ -2672,6 +2690,7 @@
   <w:style w:type="paragraph" w:default="1" w:styleId="a">
     <w:name w:val="Normal"/>
     <w:qFormat/>
+    <w:rsid w:val="004869E9"/>
     <w:pPr>
       <w:tabs>
         <w:tab w:val="left" w:pos="397"/>
@@ -2689,6 +2708,7 @@
     <w:basedOn w:val="a"/>
     <w:next w:val="a"/>
     <w:qFormat/>
+    <w:rsid w:val="004869E9"/>
     <w:pPr>
       <w:keepNext/>
       <w:numPr>
@@ -2710,6 +2730,7 @@
     <w:basedOn w:val="a"/>
     <w:next w:val="a"/>
     <w:qFormat/>
+    <w:rsid w:val="004869E9"/>
     <w:pPr>
       <w:keepNext/>
       <w:numPr>
@@ -2729,6 +2750,7 @@
     <w:basedOn w:val="a"/>
     <w:next w:val="a"/>
     <w:qFormat/>
+    <w:rsid w:val="004869E9"/>
     <w:pPr>
       <w:keepNext/>
       <w:numPr>
@@ -2749,6 +2771,7 @@
     <w:basedOn w:val="a"/>
     <w:next w:val="a"/>
     <w:qFormat/>
+    <w:rsid w:val="004869E9"/>
     <w:pPr>
       <w:keepNext/>
       <w:numPr>
@@ -2769,6 +2792,7 @@
     <w:basedOn w:val="a"/>
     <w:next w:val="a"/>
     <w:qFormat/>
+    <w:rsid w:val="004869E9"/>
     <w:pPr>
       <w:numPr>
         <w:ilvl w:val="4"/>
@@ -2787,6 +2811,7 @@
     <w:basedOn w:val="a"/>
     <w:next w:val="a"/>
     <w:qFormat/>
+    <w:rsid w:val="004869E9"/>
     <w:pPr>
       <w:numPr>
         <w:ilvl w:val="5"/>
@@ -2806,6 +2831,7 @@
     <w:basedOn w:val="a"/>
     <w:next w:val="a"/>
     <w:qFormat/>
+    <w:rsid w:val="004869E9"/>
     <w:pPr>
       <w:numPr>
         <w:ilvl w:val="6"/>
@@ -2824,6 +2850,7 @@
     <w:basedOn w:val="a"/>
     <w:next w:val="a"/>
     <w:qFormat/>
+    <w:rsid w:val="004869E9"/>
     <w:pPr>
       <w:numPr>
         <w:ilvl w:val="7"/>
@@ -2843,6 +2870,7 @@
     <w:basedOn w:val="a"/>
     <w:next w:val="a"/>
     <w:qFormat/>
+    <w:rsid w:val="004869E9"/>
     <w:pPr>
       <w:numPr>
         <w:ilvl w:val="8"/>
@@ -2869,6 +2897,7 @@
     <w:uiPriority w:val="99"/>
     <w:semiHidden/>
     <w:unhideWhenUsed/>
+    <w:qFormat/>
     <w:tblPr>
       <w:tblInd w:w="0" w:type="dxa"/>
       <w:tblCellMar>
@@ -2890,6 +2919,7 @@
     <w:basedOn w:val="a"/>
     <w:next w:val="a"/>
     <w:qFormat/>
+    <w:rsid w:val="004869E9"/>
     <w:pPr>
       <w:spacing w:before="120" w:after="120"/>
       <w:jc w:val="center"/>
@@ -2905,6 +2935,7 @@
     <w:basedOn w:val="a"/>
     <w:next w:val="a"/>
     <w:qFormat/>
+    <w:rsid w:val="004869E9"/>
     <w:pPr>
       <w:spacing w:before="120" w:after="120"/>
       <w:jc w:val="center"/>
@@ -2917,6 +2948,7 @@
   <w:style w:type="paragraph" w:styleId="a5">
     <w:name w:val="footer"/>
     <w:basedOn w:val="a"/>
+    <w:rsid w:val="004869E9"/>
     <w:pPr>
       <w:tabs>
         <w:tab w:val="center" w:pos="4536"/>
@@ -2934,6 +2966,7 @@
     <w:next w:val="a"/>
     <w:autoRedefine/>
     <w:semiHidden/>
+    <w:rsid w:val="004869E9"/>
     <w:pPr>
       <w:tabs>
         <w:tab w:val="right" w:leader="dot" w:pos="5954"/>
@@ -2949,6 +2982,7 @@
     <w:next w:val="a"/>
     <w:autoRedefine/>
     <w:semiHidden/>
+    <w:rsid w:val="004869E9"/>
     <w:pPr>
       <w:tabs>
         <w:tab w:val="right" w:leader="dot" w:pos="5954"/>
@@ -2965,6 +2999,7 @@
     <w:next w:val="a"/>
     <w:autoRedefine/>
     <w:semiHidden/>
+    <w:rsid w:val="004869E9"/>
     <w:pPr>
       <w:tabs>
         <w:tab w:val="right" w:leader="dot" w:pos="5954"/>
@@ -2981,6 +3016,7 @@
     <w:next w:val="a"/>
     <w:autoRedefine/>
     <w:semiHidden/>
+    <w:rsid w:val="004869E9"/>
     <w:pPr>
       <w:tabs>
         <w:tab w:val="right" w:leader="dot" w:pos="9922"/>
@@ -2997,6 +3033,7 @@
     <w:next w:val="a"/>
     <w:autoRedefine/>
     <w:semiHidden/>
+    <w:rsid w:val="004869E9"/>
     <w:pPr>
       <w:tabs>
         <w:tab w:val="right" w:leader="dot" w:pos="9922"/>
@@ -3013,6 +3050,7 @@
     <w:next w:val="a"/>
     <w:autoRedefine/>
     <w:semiHidden/>
+    <w:rsid w:val="004869E9"/>
     <w:pPr>
       <w:tabs>
         <w:tab w:val="right" w:leader="dot" w:pos="9922"/>
@@ -3029,6 +3067,7 @@
     <w:next w:val="a"/>
     <w:autoRedefine/>
     <w:semiHidden/>
+    <w:rsid w:val="004869E9"/>
     <w:pPr>
       <w:tabs>
         <w:tab w:val="right" w:leader="dot" w:pos="9922"/>
@@ -3045,6 +3084,7 @@
     <w:next w:val="a"/>
     <w:autoRedefine/>
     <w:semiHidden/>
+    <w:rsid w:val="004869E9"/>
     <w:pPr>
       <w:tabs>
         <w:tab w:val="right" w:leader="dot" w:pos="9922"/>
@@ -3061,6 +3101,7 @@
     <w:next w:val="a"/>
     <w:autoRedefine/>
     <w:semiHidden/>
+    <w:rsid w:val="004869E9"/>
     <w:pPr>
       <w:tabs>
         <w:tab w:val="right" w:leader="dot" w:pos="9922"/>
@@ -3074,6 +3115,7 @@
   <w:style w:type="paragraph" w:styleId="a6">
     <w:name w:val="List"/>
     <w:basedOn w:val="a"/>
+    <w:rsid w:val="004869E9"/>
     <w:pPr>
       <w:ind w:firstLine="709"/>
     </w:pPr>
@@ -3084,6 +3126,7 @@
   <w:style w:type="paragraph" w:styleId="a7">
     <w:name w:val="Body Text"/>
     <w:basedOn w:val="a"/>
+    <w:rsid w:val="004869E9"/>
     <w:rPr>
       <w:szCs w:val="20"/>
     </w:rPr>
@@ -3091,6 +3134,7 @@
   <w:style w:type="paragraph" w:styleId="21">
     <w:name w:val="Body Text 2"/>
     <w:basedOn w:val="a"/>
+    <w:rsid w:val="004869E9"/>
     <w:pPr>
       <w:spacing w:line="240" w:lineRule="exact"/>
       <w:jc w:val="center"/>
@@ -3103,6 +3147,7 @@
   <w:style w:type="paragraph" w:styleId="31">
     <w:name w:val="Body Text 3"/>
     <w:basedOn w:val="a"/>
+    <w:rsid w:val="004869E9"/>
     <w:pPr>
       <w:spacing w:line="240" w:lineRule="exact"/>
     </w:pPr>
@@ -3114,6 +3159,7 @@
     <w:name w:val="Литература"/>
     <w:basedOn w:val="1"/>
     <w:next w:val="a"/>
+    <w:rsid w:val="004869E9"/>
     <w:pPr>
       <w:numPr>
         <w:numId w:val="0"/>
@@ -3128,6 +3174,7 @@
     <w:name w:val="List Bullet"/>
     <w:basedOn w:val="a"/>
     <w:autoRedefine/>
+    <w:rsid w:val="004869E9"/>
     <w:pPr>
       <w:tabs>
         <w:tab w:val="num" w:pos="360"/>
@@ -3138,6 +3185,7 @@
   <w:style w:type="character" w:styleId="aa">
     <w:name w:val="page number"/>
     <w:basedOn w:val="a0"/>
+    <w:rsid w:val="004869E9"/>
   </w:style>
 </w:styles>
 </file>

</xml_diff>